<commit_message>
updated for revision history
</commit_message>
<xml_diff>
--- a/test.docx
+++ b/test.docx
@@ -6,6 +6,14 @@
       <w:r>
         <w:t>This is test documents</w:t>
       </w:r>
+    </w:p>
+    <w:p/>
+    <w:p>
+      <w:r>
+        <w:t>This is updated test documents for revision history</w:t>
+      </w:r>
+    </w:p>
+    <w:p>
       <w:bookmarkStart w:id="0" w:name="_GoBack"/>
       <w:bookmarkEnd w:id="0"/>
     </w:p>

</xml_diff>